<commit_message>
Updated Meeting Minutes for 2014-10-07. Added "Actions" heading, and "meetings circulated to"
</commit_message>
<xml_diff>
--- a/man/minutes/2014-10-07_minutes.docx
+++ b/man/minutes/2014-10-07_minutes.docx
@@ -30,6 +30,9 @@
         <w:br/>
       </w:r>
       <w:r>
+        <w:t xml:space="preserve">Group Project 05 - </w:t>
+      </w:r>
+      <w:r>
         <w:t>M</w:t>
       </w:r>
       <w:r>
@@ -108,15 +111,7 @@
         <w:t>nib28</w:t>
       </w:r>
       <w:r>
-        <w:t xml:space="preserve">), </w:t>
-      </w:r>
-      <w:proofErr w:type="spellStart"/>
-      <w:r>
-        <w:t>Kaloyan</w:t>
-      </w:r>
-      <w:proofErr w:type="spellEnd"/>
-      <w:r>
-        <w:t xml:space="preserve"> Cholakov (</w:t>
+        <w:t>), Kaloyan Cholakov (</w:t>
       </w:r>
       <w:r>
         <w:rPr>
@@ -179,6 +174,136 @@
           <w:b/>
         </w:rPr>
         <w:t xml:space="preserve">Absentees: </w:t>
+      </w:r>
+      <w:r>
+        <w:t>Toby Norman (</w:t>
+      </w:r>
+      <w:r>
+        <w:rPr>
+          <w:b/>
+        </w:rPr>
+        <w:t>ton5</w:t>
+      </w:r>
+      <w:r>
+        <w:t>), Cai Rhys Jones (</w:t>
+      </w:r>
+      <w:r>
+        <w:rPr>
+          <w:b/>
+        </w:rPr>
+        <w:t>crj10</w:t>
+      </w:r>
+      <w:r>
+        <w:t>).</w:t>
+      </w:r>
+    </w:p>
+    <w:p>
+      <w:pPr>
+        <w:rPr>
+          <w:b/>
+        </w:rPr>
+      </w:pPr>
+      <w:r>
+        <w:rPr>
+          <w:b/>
+        </w:rPr>
+        <w:t xml:space="preserve">Minutes Circulated to: </w:t>
+      </w:r>
+      <w:r>
+        <w:t>Neal Snooke (</w:t>
+      </w:r>
+      <w:r>
+        <w:rPr>
+          <w:b/>
+        </w:rPr>
+        <w:t>nns</w:t>
+      </w:r>
+      <w:r>
+        <w:t>), Luke Hayward (</w:t>
+      </w:r>
+      <w:r>
+        <w:rPr>
+          <w:b/>
+        </w:rPr>
+        <w:t>luh17</w:t>
+      </w:r>
+      <w:r>
+        <w:t>), Luke Bailey (</w:t>
+      </w:r>
+      <w:r>
+        <w:rPr>
+          <w:b/>
+        </w:rPr>
+        <w:t>lub29</w:t>
+      </w:r>
+      <w:r>
+        <w:t>), Niall Bunting (</w:t>
+      </w:r>
+      <w:r>
+        <w:rPr>
+          <w:b/>
+        </w:rPr>
+        <w:t>nib28</w:t>
+      </w:r>
+      <w:r>
+        <w:t>), Kaloyan Cholakov (</w:t>
+      </w:r>
+      <w:r>
+        <w:rPr>
+          <w:b/>
+        </w:rPr>
+        <w:t>kic5</w:t>
+      </w:r>
+      <w:r>
+        <w:t>), Joshua Hallam (</w:t>
+      </w:r>
+      <w:r>
+        <w:rPr>
+          <w:b/>
+        </w:rPr>
+        <w:t>joh50</w:t>
+      </w:r>
+      <w:r>
+        <w:t>), William Shelver (</w:t>
+      </w:r>
+      <w:r>
+        <w:rPr>
+          <w:b/>
+        </w:rPr>
+        <w:t>was4</w:t>
+      </w:r>
+      <w:r>
+        <w:t>), Michael Higginbottom (</w:t>
+      </w:r>
+      <w:r>
+        <w:rPr>
+          <w:b/>
+        </w:rPr>
+        <w:t>mih39</w:t>
+      </w:r>
+      <w:r>
+        <w:t>), Himalya Singh (</w:t>
+      </w:r>
+      <w:r>
+        <w:rPr>
+          <w:b/>
+        </w:rPr>
+        <w:t>his1</w:t>
+      </w:r>
+      <w:r>
+        <w:t>), Katarzyna Turczynska (</w:t>
+      </w:r>
+      <w:r>
+        <w:rPr>
+          <w:b/>
+        </w:rPr>
+        <w:t>kat29</w:t>
+      </w:r>
+      <w:r>
+        <w:t>),</w:t>
+      </w:r>
+      <w:r>
+        <w:t xml:space="preserve"> </w:t>
       </w:r>
       <w:r>
         <w:t>Toby Norman (</w:t>
@@ -223,20 +348,16 @@
         <w:rPr>
           <w:rStyle w:val="IntenseEmphasis"/>
           <w:b/>
-          <w:bCs/>
           <w:i w:val="0"/>
-          <w:iCs w:val="0"/>
-          <w:caps w:val="0"/>
+          <w:sz w:val="28"/>
         </w:rPr>
       </w:pPr>
       <w:r>
         <w:rPr>
           <w:rStyle w:val="IntenseEmphasis"/>
           <w:b/>
-          <w:bCs/>
           <w:i w:val="0"/>
-          <w:iCs w:val="0"/>
-          <w:caps w:val="0"/>
+          <w:sz w:val="28"/>
         </w:rPr>
         <w:t>Matters Arising</w:t>
       </w:r>
@@ -440,15 +561,7 @@
         <w:ind w:firstLine="360"/>
       </w:pPr>
       <w:r>
-        <w:t>As shown, we have a comfortable variety of abilities and roles. We will await our two absentees (</w:t>
-      </w:r>
-      <w:proofErr w:type="gramStart"/>
-      <w:r>
-        <w:t>Cai</w:t>
-      </w:r>
-      <w:proofErr w:type="gramEnd"/>
-      <w:r>
-        <w:t xml:space="preserve"> and Toby) and discover their abilities, then we may continue with allocations.</w:t>
+        <w:t>As shown, we have a comfortable variety of abilities and roles. We will await our two absentees (Cai and Toby) and discover their abilities, then we may continue with allocations.</w:t>
       </w:r>
     </w:p>
     <w:p>
@@ -527,12 +640,82 @@
         <w:pStyle w:val="Heading1"/>
       </w:pPr>
       <w:r>
-        <w:t>All Other</w:t>
+        <w:t>Actions</w:t>
+      </w:r>
+    </w:p>
+    <w:p>
+      <w:pPr>
+        <w:pStyle w:val="Heading2"/>
+      </w:pPr>
+      <w:r>
+        <w:t>Everyone</w:t>
+      </w:r>
+    </w:p>
+    <w:p>
+      <w:pPr>
+        <w:ind w:left="576"/>
+      </w:pPr>
+      <w:r>
+        <w:t>As our first actions, we will need to:</w:t>
+      </w:r>
+    </w:p>
+    <w:p>
+      <w:pPr>
+        <w:pStyle w:val="ListParagraph"/>
+        <w:numPr>
+          <w:ilvl w:val="0"/>
+          <w:numId w:val="14"/>
+        </w:numPr>
+      </w:pPr>
+      <w:r>
+        <w:t>Read over the project specification</w:t>
+      </w:r>
+      <w:r>
+        <w:t>,</w:t>
       </w:r>
       <w:bookmarkStart w:id="0" w:name="_GoBack"/>
       <w:bookmarkEnd w:id="0"/>
-      <w:r>
-        <w:t xml:space="preserve"> Business</w:t>
+    </w:p>
+    <w:p>
+      <w:pPr>
+        <w:pStyle w:val="ListParagraph"/>
+        <w:numPr>
+          <w:ilvl w:val="0"/>
+          <w:numId w:val="14"/>
+        </w:numPr>
+      </w:pPr>
+      <w:r>
+        <w:t>Set up WordPress accounts,</w:t>
+      </w:r>
+    </w:p>
+    <w:p>
+      <w:pPr>
+        <w:pStyle w:val="ListParagraph"/>
+        <w:numPr>
+          <w:ilvl w:val="0"/>
+          <w:numId w:val="14"/>
+        </w:numPr>
+      </w:pPr>
+      <w:r>
+        <w:t>Get conn</w:t>
+      </w:r>
+      <w:r>
+        <w:t>ected through social networking,</w:t>
+      </w:r>
+    </w:p>
+    <w:p>
+      <w:pPr>
+        <w:pStyle w:val="ListParagraph"/>
+        <w:numPr>
+          <w:ilvl w:val="0"/>
+          <w:numId w:val="14"/>
+        </w:numPr>
+      </w:pPr>
+      <w:r>
+        <w:t>Set up GitHub repository</w:t>
+      </w:r>
+      <w:r>
+        <w:t>.</w:t>
       </w:r>
     </w:p>
     <w:p>
@@ -540,6 +723,42 @@
         <w:pStyle w:val="Heading2"/>
       </w:pPr>
       <w:r>
+        <w:t>Individual</w:t>
+      </w:r>
+    </w:p>
+    <w:p>
+      <w:pPr>
+        <w:ind w:left="576"/>
+      </w:pPr>
+      <w:r>
+        <w:t>No other work as of yet</w:t>
+      </w:r>
+      <w:r>
+        <w:t xml:space="preserve"> to do individually</w:t>
+      </w:r>
+      <w:r>
+        <w:t>, however I will construct the necessary meeting minute</w:t>
+      </w:r>
+      <w:r>
+        <w:t>s</w:t>
+      </w:r>
+      <w:r>
+        <w:t>.</w:t>
+      </w:r>
+    </w:p>
+    <w:p>
+      <w:pPr>
+        <w:pStyle w:val="Heading1"/>
+      </w:pPr>
+      <w:r>
+        <w:t>All Other Business</w:t>
+      </w:r>
+    </w:p>
+    <w:p>
+      <w:pPr>
+        <w:pStyle w:val="Heading2"/>
+      </w:pPr>
+      <w:r>
         <w:t>Absentees</w:t>
       </w:r>
     </w:p>
@@ -586,16 +805,6 @@
         <w:t>I would just like to say also, it was great to meet you all, and looking forward to working with you in the future!</w:t>
       </w:r>
     </w:p>
-    <w:p/>
-    <w:p/>
-    <w:p/>
-    <w:p/>
-    <w:p/>
-    <w:p/>
-    <w:p/>
-    <w:p/>
-    <w:p/>
-    <w:p/>
     <w:p/>
     <w:p/>
     <w:p>
@@ -713,8 +922,8 @@
         <w:tab w:val="right" w:pos="10466"/>
       </w:tabs>
       <w:rPr>
-        <w:b/>
-        <w:bCs/>
+        <w:color w:val="7F7F7F" w:themeColor="background1" w:themeShade="7F"/>
+        <w:spacing w:val="60"/>
       </w:rPr>
     </w:pPr>
     <w:sdt>
@@ -779,7 +988,7 @@
         <w:spacing w:val="60"/>
       </w:rPr>
       <w:tab/>
-      <w:t>Version 1.0</w:t>
+      <w:t>Version 1.1</w:t>
     </w:r>
   </w:p>
   <w:p>
@@ -1276,7 +1485,7 @@
       <w:lvlText w:val="%1"/>
       <w:lvlJc w:val="left"/>
       <w:pPr>
-        <w:ind w:left="432" w:hanging="432"/>
+        <w:ind w:left="715" w:hanging="432"/>
       </w:pPr>
     </w:lvl>
     <w:lvl w:ilvl="1">
@@ -1361,6 +1570,119 @@
     </w:lvl>
   </w:abstractNum>
   <w:abstractNum w:abstractNumId="1">
+    <w:nsid w:val="271B65ED"/>
+    <w:multiLevelType w:val="hybridMultilevel"/>
+    <w:tmpl w:val="E51049CC"/>
+    <w:lvl w:ilvl="0" w:tplc="08090001">
+      <w:start w:val="1"/>
+      <w:numFmt w:val="bullet"/>
+      <w:lvlText w:val=""/>
+      <w:lvlJc w:val="left"/>
+      <w:pPr>
+        <w:ind w:left="1296" w:hanging="360"/>
+      </w:pPr>
+      <w:rPr>
+        <w:rFonts w:ascii="Symbol" w:hAnsi="Symbol" w:hint="default"/>
+      </w:rPr>
+    </w:lvl>
+    <w:lvl w:ilvl="1" w:tplc="08090003" w:tentative="1">
+      <w:start w:val="1"/>
+      <w:numFmt w:val="bullet"/>
+      <w:lvlText w:val="o"/>
+      <w:lvlJc w:val="left"/>
+      <w:pPr>
+        <w:ind w:left="2016" w:hanging="360"/>
+      </w:pPr>
+      <w:rPr>
+        <w:rFonts w:ascii="Courier New" w:hAnsi="Courier New" w:cs="Courier New" w:hint="default"/>
+      </w:rPr>
+    </w:lvl>
+    <w:lvl w:ilvl="2" w:tplc="08090005" w:tentative="1">
+      <w:start w:val="1"/>
+      <w:numFmt w:val="bullet"/>
+      <w:lvlText w:val=""/>
+      <w:lvlJc w:val="left"/>
+      <w:pPr>
+        <w:ind w:left="2736" w:hanging="360"/>
+      </w:pPr>
+      <w:rPr>
+        <w:rFonts w:ascii="Wingdings" w:hAnsi="Wingdings" w:hint="default"/>
+      </w:rPr>
+    </w:lvl>
+    <w:lvl w:ilvl="3" w:tplc="08090001" w:tentative="1">
+      <w:start w:val="1"/>
+      <w:numFmt w:val="bullet"/>
+      <w:lvlText w:val=""/>
+      <w:lvlJc w:val="left"/>
+      <w:pPr>
+        <w:ind w:left="3456" w:hanging="360"/>
+      </w:pPr>
+      <w:rPr>
+        <w:rFonts w:ascii="Symbol" w:hAnsi="Symbol" w:hint="default"/>
+      </w:rPr>
+    </w:lvl>
+    <w:lvl w:ilvl="4" w:tplc="08090003" w:tentative="1">
+      <w:start w:val="1"/>
+      <w:numFmt w:val="bullet"/>
+      <w:lvlText w:val="o"/>
+      <w:lvlJc w:val="left"/>
+      <w:pPr>
+        <w:ind w:left="4176" w:hanging="360"/>
+      </w:pPr>
+      <w:rPr>
+        <w:rFonts w:ascii="Courier New" w:hAnsi="Courier New" w:cs="Courier New" w:hint="default"/>
+      </w:rPr>
+    </w:lvl>
+    <w:lvl w:ilvl="5" w:tplc="08090005" w:tentative="1">
+      <w:start w:val="1"/>
+      <w:numFmt w:val="bullet"/>
+      <w:lvlText w:val=""/>
+      <w:lvlJc w:val="left"/>
+      <w:pPr>
+        <w:ind w:left="4896" w:hanging="360"/>
+      </w:pPr>
+      <w:rPr>
+        <w:rFonts w:ascii="Wingdings" w:hAnsi="Wingdings" w:hint="default"/>
+      </w:rPr>
+    </w:lvl>
+    <w:lvl w:ilvl="6" w:tplc="08090001" w:tentative="1">
+      <w:start w:val="1"/>
+      <w:numFmt w:val="bullet"/>
+      <w:lvlText w:val=""/>
+      <w:lvlJc w:val="left"/>
+      <w:pPr>
+        <w:ind w:left="5616" w:hanging="360"/>
+      </w:pPr>
+      <w:rPr>
+        <w:rFonts w:ascii="Symbol" w:hAnsi="Symbol" w:hint="default"/>
+      </w:rPr>
+    </w:lvl>
+    <w:lvl w:ilvl="7" w:tplc="08090003" w:tentative="1">
+      <w:start w:val="1"/>
+      <w:numFmt w:val="bullet"/>
+      <w:lvlText w:val="o"/>
+      <w:lvlJc w:val="left"/>
+      <w:pPr>
+        <w:ind w:left="6336" w:hanging="360"/>
+      </w:pPr>
+      <w:rPr>
+        <w:rFonts w:ascii="Courier New" w:hAnsi="Courier New" w:cs="Courier New" w:hint="default"/>
+      </w:rPr>
+    </w:lvl>
+    <w:lvl w:ilvl="8" w:tplc="08090005" w:tentative="1">
+      <w:start w:val="1"/>
+      <w:numFmt w:val="bullet"/>
+      <w:lvlText w:val=""/>
+      <w:lvlJc w:val="left"/>
+      <w:pPr>
+        <w:ind w:left="7056" w:hanging="360"/>
+      </w:pPr>
+      <w:rPr>
+        <w:rFonts w:ascii="Wingdings" w:hAnsi="Wingdings" w:hint="default"/>
+      </w:rPr>
+    </w:lvl>
+  </w:abstractNum>
+  <w:abstractNum w:abstractNumId="2">
     <w:nsid w:val="305F6D90"/>
     <w:multiLevelType w:val="hybridMultilevel"/>
     <w:tmpl w:val="068A5D6C"/>
@@ -1473,7 +1795,120 @@
       </w:rPr>
     </w:lvl>
   </w:abstractNum>
-  <w:abstractNum w:abstractNumId="2">
+  <w:abstractNum w:abstractNumId="3">
+    <w:nsid w:val="646A7C8C"/>
+    <w:multiLevelType w:val="hybridMultilevel"/>
+    <w:tmpl w:val="D8CA3E84"/>
+    <w:lvl w:ilvl="0" w:tplc="08090001">
+      <w:start w:val="1"/>
+      <w:numFmt w:val="bullet"/>
+      <w:lvlText w:val=""/>
+      <w:lvlJc w:val="left"/>
+      <w:pPr>
+        <w:ind w:left="1296" w:hanging="360"/>
+      </w:pPr>
+      <w:rPr>
+        <w:rFonts w:ascii="Symbol" w:hAnsi="Symbol" w:hint="default"/>
+      </w:rPr>
+    </w:lvl>
+    <w:lvl w:ilvl="1" w:tplc="08090003" w:tentative="1">
+      <w:start w:val="1"/>
+      <w:numFmt w:val="bullet"/>
+      <w:lvlText w:val="o"/>
+      <w:lvlJc w:val="left"/>
+      <w:pPr>
+        <w:ind w:left="2016" w:hanging="360"/>
+      </w:pPr>
+      <w:rPr>
+        <w:rFonts w:ascii="Courier New" w:hAnsi="Courier New" w:cs="Courier New" w:hint="default"/>
+      </w:rPr>
+    </w:lvl>
+    <w:lvl w:ilvl="2" w:tplc="08090005" w:tentative="1">
+      <w:start w:val="1"/>
+      <w:numFmt w:val="bullet"/>
+      <w:lvlText w:val=""/>
+      <w:lvlJc w:val="left"/>
+      <w:pPr>
+        <w:ind w:left="2736" w:hanging="360"/>
+      </w:pPr>
+      <w:rPr>
+        <w:rFonts w:ascii="Wingdings" w:hAnsi="Wingdings" w:hint="default"/>
+      </w:rPr>
+    </w:lvl>
+    <w:lvl w:ilvl="3" w:tplc="08090001" w:tentative="1">
+      <w:start w:val="1"/>
+      <w:numFmt w:val="bullet"/>
+      <w:lvlText w:val=""/>
+      <w:lvlJc w:val="left"/>
+      <w:pPr>
+        <w:ind w:left="3456" w:hanging="360"/>
+      </w:pPr>
+      <w:rPr>
+        <w:rFonts w:ascii="Symbol" w:hAnsi="Symbol" w:hint="default"/>
+      </w:rPr>
+    </w:lvl>
+    <w:lvl w:ilvl="4" w:tplc="08090003" w:tentative="1">
+      <w:start w:val="1"/>
+      <w:numFmt w:val="bullet"/>
+      <w:lvlText w:val="o"/>
+      <w:lvlJc w:val="left"/>
+      <w:pPr>
+        <w:ind w:left="4176" w:hanging="360"/>
+      </w:pPr>
+      <w:rPr>
+        <w:rFonts w:ascii="Courier New" w:hAnsi="Courier New" w:cs="Courier New" w:hint="default"/>
+      </w:rPr>
+    </w:lvl>
+    <w:lvl w:ilvl="5" w:tplc="08090005" w:tentative="1">
+      <w:start w:val="1"/>
+      <w:numFmt w:val="bullet"/>
+      <w:lvlText w:val=""/>
+      <w:lvlJc w:val="left"/>
+      <w:pPr>
+        <w:ind w:left="4896" w:hanging="360"/>
+      </w:pPr>
+      <w:rPr>
+        <w:rFonts w:ascii="Wingdings" w:hAnsi="Wingdings" w:hint="default"/>
+      </w:rPr>
+    </w:lvl>
+    <w:lvl w:ilvl="6" w:tplc="08090001" w:tentative="1">
+      <w:start w:val="1"/>
+      <w:numFmt w:val="bullet"/>
+      <w:lvlText w:val=""/>
+      <w:lvlJc w:val="left"/>
+      <w:pPr>
+        <w:ind w:left="5616" w:hanging="360"/>
+      </w:pPr>
+      <w:rPr>
+        <w:rFonts w:ascii="Symbol" w:hAnsi="Symbol" w:hint="default"/>
+      </w:rPr>
+    </w:lvl>
+    <w:lvl w:ilvl="7" w:tplc="08090003" w:tentative="1">
+      <w:start w:val="1"/>
+      <w:numFmt w:val="bullet"/>
+      <w:lvlText w:val="o"/>
+      <w:lvlJc w:val="left"/>
+      <w:pPr>
+        <w:ind w:left="6336" w:hanging="360"/>
+      </w:pPr>
+      <w:rPr>
+        <w:rFonts w:ascii="Courier New" w:hAnsi="Courier New" w:cs="Courier New" w:hint="default"/>
+      </w:rPr>
+    </w:lvl>
+    <w:lvl w:ilvl="8" w:tplc="08090005" w:tentative="1">
+      <w:start w:val="1"/>
+      <w:numFmt w:val="bullet"/>
+      <w:lvlText w:val=""/>
+      <w:lvlJc w:val="left"/>
+      <w:pPr>
+        <w:ind w:left="7056" w:hanging="360"/>
+      </w:pPr>
+      <w:rPr>
+        <w:rFonts w:ascii="Wingdings" w:hAnsi="Wingdings" w:hint="default"/>
+      </w:rPr>
+    </w:lvl>
+  </w:abstractNum>
+  <w:abstractNum w:abstractNumId="4">
     <w:nsid w:val="723A5B9D"/>
     <w:multiLevelType w:val="hybridMultilevel"/>
     <w:tmpl w:val="B3DA38A4"/>
@@ -1617,10 +2052,16 @@
     <w:abstractNumId w:val="0"/>
   </w:num>
   <w:num w:numId="11">
+    <w:abstractNumId w:val="4"/>
+  </w:num>
+  <w:num w:numId="12">
     <w:abstractNumId w:val="2"/>
   </w:num>
-  <w:num w:numId="12">
+  <w:num w:numId="13">
     <w:abstractNumId w:val="1"/>
+  </w:num>
+  <w:num w:numId="14">
+    <w:abstractNumId w:val="3"/>
   </w:num>
 </w:numbering>
 </file>
@@ -2038,6 +2479,7 @@
         <w:bottom w:val="single" w:sz="4" w:space="1" w:color="595959" w:themeColor="text1" w:themeTint="A6"/>
       </w:pBdr>
       <w:spacing w:before="360"/>
+      <w:ind w:left="432"/>
       <w:outlineLvl w:val="0"/>
     </w:pPr>
     <w:rPr>
@@ -3007,7 +3449,7 @@
 </file>
 
 <file path=customXml/itemProps1.xml><?xml version="1.0" encoding="utf-8"?>
-<ds:datastoreItem xmlns:ds="http://schemas.openxmlformats.org/officeDocument/2006/customXml" ds:itemID="{5DE27A20-C081-4A39-B171-2A2A13E67FC3}">
+<ds:datastoreItem xmlns:ds="http://schemas.openxmlformats.org/officeDocument/2006/customXml" ds:itemID="{A1EFF3A2-A434-4E88-91D0-A3518153F16B}">
   <ds:schemaRefs>
     <ds:schemaRef ds:uri="http://schemas.openxmlformats.org/officeDocument/2006/bibliography"/>
   </ds:schemaRefs>

</xml_diff>